<commit_message>
changes + class diagram
</commit_message>
<xml_diff>
--- a/Use-Cese-Decriptions/Use_Cases_6-11.docx
+++ b/Use-Cese-Decriptions/Use_Cases_6-11.docx
@@ -771,7 +771,21 @@
                 <w:b/>
                 <w:bCs/>
               </w:rPr>
-              <w:t xml:space="preserve"> display exam info , and confirmation message. *EXP1</w:t>
+              <w:t xml:space="preserve"> </w:t>
+            </w:r>
+            <w:r>
+              <w:rPr>
+                <w:b/>
+                <w:bCs/>
+              </w:rPr>
+              <w:t>and check that exam created by this actor ,</w:t>
+            </w:r>
+            <w:r>
+              <w:rPr>
+                <w:b/>
+                <w:bCs/>
+              </w:rPr>
+              <w:t>display exam info , and confirmation message. *EXP1</w:t>
             </w:r>
           </w:p>
           <w:p>
@@ -1158,7 +1172,6 @@
                 <w:b/>
                 <w:bCs/>
               </w:rPr>
-              <w:lastRenderedPageBreak/>
               <w:t>Use Case Description</w:t>
             </w:r>
           </w:p>
@@ -1920,7 +1933,21 @@
                 <w:b/>
                 <w:bCs/>
               </w:rPr>
-              <w:t xml:space="preserve"> check if exam exist. If found display exam info, then ask actor to enter new info. *Exp1</w:t>
+              <w:t xml:space="preserve"> check if exam exist</w:t>
+            </w:r>
+            <w:r>
+              <w:rPr>
+                <w:b/>
+                <w:bCs/>
+              </w:rPr>
+              <w:t>, and created by this actor</w:t>
+            </w:r>
+            <w:r>
+              <w:rPr>
+                <w:b/>
+                <w:bCs/>
+              </w:rPr>
+              <w:t>. If found display exam info, then ask actor to enter new info. *Exp1</w:t>
             </w:r>
           </w:p>
           <w:p>
@@ -2327,7 +2354,6 @@
                 <w:b/>
                 <w:bCs/>
               </w:rPr>
-              <w:lastRenderedPageBreak/>
               <w:t>Use Case Description</w:t>
             </w:r>
           </w:p>
@@ -3047,7 +3073,28 @@
                 <w:b/>
                 <w:bCs/>
               </w:rPr>
-              <w:t xml:space="preserve"> checks the Exam ID. If available display “available”, then </w:t>
+              <w:t xml:space="preserve"> checks the Exam ID</w:t>
+            </w:r>
+            <w:r>
+              <w:rPr>
+                <w:b/>
+                <w:bCs/>
+              </w:rPr>
+              <w:t xml:space="preserve"> </w:t>
+            </w:r>
+            <w:r>
+              <w:rPr>
+                <w:b/>
+                <w:bCs/>
+              </w:rPr>
+              <w:t>and created by this actor</w:t>
+            </w:r>
+            <w:r>
+              <w:rPr>
+                <w:b/>
+                <w:bCs/>
+              </w:rPr>
+              <w:t xml:space="preserve">. If available display “available”, then </w:t>
             </w:r>
             <w:proofErr w:type="gramStart"/>
             <w:r>
@@ -4213,7 +4260,28 @@
                 <w:b/>
                 <w:bCs/>
               </w:rPr>
-              <w:t xml:space="preserve"> checks the Exam ID, if found go to next step. *Exp1</w:t>
+              <w:t xml:space="preserve"> checks the Exam ID</w:t>
+            </w:r>
+            <w:r>
+              <w:rPr>
+                <w:b/>
+                <w:bCs/>
+              </w:rPr>
+              <w:t xml:space="preserve"> </w:t>
+            </w:r>
+            <w:r>
+              <w:rPr>
+                <w:b/>
+                <w:bCs/>
+              </w:rPr>
+              <w:t>and created by this actor</w:t>
+            </w:r>
+            <w:r>
+              <w:rPr>
+                <w:b/>
+                <w:bCs/>
+              </w:rPr>
+              <w:t>, if found go to next step. *Exp1</w:t>
             </w:r>
           </w:p>
           <w:p>
@@ -5311,7 +5379,28 @@
                 <w:b/>
                 <w:bCs/>
               </w:rPr>
-              <w:t xml:space="preserve"> checks the Exam ID, if found go to next step. *Exp1</w:t>
+              <w:t xml:space="preserve"> checks the Exam ID</w:t>
+            </w:r>
+            <w:r>
+              <w:rPr>
+                <w:b/>
+                <w:bCs/>
+              </w:rPr>
+              <w:t xml:space="preserve"> </w:t>
+            </w:r>
+            <w:r>
+              <w:rPr>
+                <w:b/>
+                <w:bCs/>
+              </w:rPr>
+              <w:t>and created by this actor</w:t>
+            </w:r>
+            <w:r>
+              <w:rPr>
+                <w:b/>
+                <w:bCs/>
+              </w:rPr>
+              <w:t>, if found go to next step. *Exp1</w:t>
             </w:r>
           </w:p>
           <w:p>
@@ -6272,7 +6361,21 @@
                 <w:b/>
                 <w:bCs/>
               </w:rPr>
-              <w:t xml:space="preserve"> checks the Exam ID, if found and exam been already conducted go to next step. *Exp1</w:t>
+              <w:t xml:space="preserve"> checks the Exam ID</w:t>
+            </w:r>
+            <w:r>
+              <w:rPr>
+                <w:b/>
+                <w:bCs/>
+              </w:rPr>
+              <w:t xml:space="preserve"> and exam created by this actor</w:t>
+            </w:r>
+            <w:r>
+              <w:rPr>
+                <w:b/>
+                <w:bCs/>
+              </w:rPr>
+              <w:t>, if found and exam been already conducted go to next step. *Exp1</w:t>
             </w:r>
           </w:p>
           <w:p>
@@ -6543,7 +6646,6 @@
         </w:tc>
       </w:tr>
     </w:tbl>
-    <w:p/>
     <w:p>
       <w:bookmarkStart w:id="0" w:name="_GoBack"/>
       <w:bookmarkEnd w:id="0"/>
@@ -6815,15 +6917,6 @@
   </w:abstractNum>
   <w:num w:numId="1">
     <w:abstractNumId w:val="0"/>
-    <w:lvlOverride w:ilvl="0"/>
-    <w:lvlOverride w:ilvl="1"/>
-    <w:lvlOverride w:ilvl="2"/>
-    <w:lvlOverride w:ilvl="3"/>
-    <w:lvlOverride w:ilvl="4"/>
-    <w:lvlOverride w:ilvl="5"/>
-    <w:lvlOverride w:ilvl="6"/>
-    <w:lvlOverride w:ilvl="7"/>
-    <w:lvlOverride w:ilvl="8"/>
   </w:num>
   <w:num w:numId="2">
     <w:abstractNumId w:val="0"/>

</xml_diff>